<commit_message>
male zmiany w HH
</commit_message>
<xml_diff>
--- a/Troika - podręcznik.docx
+++ b/Troika - podręcznik.docx
@@ -24965,7 +24965,14 @@
           <w:rFonts w:cstheme="minorHAnsi"/>
           <w:i/>
         </w:rPr>
-        <w:t xml:space="preserve"> przyłączają sie do ogniska, zostają poczęstowani jedzeniem</w:t>
+        <w:t xml:space="preserve"> przyłączają sie do ogniska</w:t>
+      </w:r>
+      <w:r>
+        <w:rPr>
+          <w:rFonts w:cstheme="minorHAnsi"/>
+          <w:i/>
+        </w:rPr>
+        <w:t>, zostają poczęstowani jedzenie</w:t>
       </w:r>
     </w:p>
     <w:p>
@@ -25053,6 +25060,107 @@
         <w:spacing w:after="0" w:line="240" w:lineRule="auto"/>
         <w:rPr>
           <w:rFonts w:cstheme="minorHAnsi"/>
+          <w:color w:val="FF0000"/>
+        </w:rPr>
+      </w:pPr>
+    </w:p>
+    <w:p>
+      <w:pPr>
+        <w:spacing w:after="0" w:line="240" w:lineRule="auto"/>
+        <w:rPr>
+          <w:rFonts w:cstheme="minorHAnsi"/>
+          <w:color w:val="FF0000"/>
+        </w:rPr>
+      </w:pPr>
+      <w:r>
+        <w:rPr>
+          <w:rFonts w:cstheme="minorHAnsi"/>
+          <w:color w:val="FF0000"/>
+        </w:rPr>
+        <w:t xml:space="preserve">Obserwowałem ludzi w dniu „rocznicy”, świętowanej „abyśmy nie zapomnieli” lekcji </w:t>
+      </w:r>
+      <w:r>
+        <w:rPr>
+          <w:rFonts w:cstheme="minorHAnsi"/>
+          <w:color w:val="FF0000"/>
+        </w:rPr>
+        <w:t>wyrzeźbionej</w:t>
+      </w:r>
+      <w:r>
+        <w:rPr>
+          <w:rFonts w:cstheme="minorHAnsi"/>
+          <w:color w:val="FF0000"/>
+        </w:rPr>
+        <w:t xml:space="preserve"> w </w:t>
+      </w:r>
+      <w:r>
+        <w:rPr>
+          <w:rFonts w:cstheme="minorHAnsi"/>
+          <w:color w:val="FF0000"/>
+        </w:rPr>
+        <w:t>żałobnej</w:t>
+      </w:r>
+      <w:r>
+        <w:rPr>
+          <w:rFonts w:cstheme="minorHAnsi"/>
+          <w:color w:val="FF0000"/>
+        </w:rPr>
+        <w:t xml:space="preserve"> glinie. Historia nigdy nie jest pisana przez tych co przegrali. Pokonani muszą być świadkami zbiorowej utraty pamięci.</w:t>
+      </w:r>
+    </w:p>
+    <w:p>
+      <w:pPr>
+        <w:spacing w:after="0" w:line="240" w:lineRule="auto"/>
+        <w:rPr>
+          <w:rFonts w:cstheme="minorHAnsi"/>
+          <w:color w:val="FF0000"/>
+        </w:rPr>
+      </w:pPr>
+      <w:r>
+        <w:rPr>
+          <w:rFonts w:cstheme="minorHAnsi"/>
+          <w:color w:val="FF0000"/>
+        </w:rPr>
+        <w:t xml:space="preserve">Z każdym kolejnym pokoleniem, kolejnej pamięci pomyłka. Obserwowałem ludzi w dniu rocznicy, świętujących swoją niezdolność do nauki na przeszłości. Czy odrzucając przeszłość jesteśmy w stanie zmienić cokolwiek w przyszłości? </w:t>
+      </w:r>
+    </w:p>
+    <w:p>
+      <w:pPr>
+        <w:spacing w:after="0" w:line="240" w:lineRule="auto"/>
+        <w:rPr>
+          <w:rFonts w:cstheme="minorHAnsi"/>
+          <w:color w:val="FF0000"/>
+        </w:rPr>
+      </w:pPr>
+      <w:r>
+        <w:rPr>
+          <w:rFonts w:cstheme="minorHAnsi"/>
+          <w:color w:val="FF0000"/>
+        </w:rPr>
+        <w:t>Wspomnienia spadają z drzew jak jesienne liście…</w:t>
+      </w:r>
+    </w:p>
+    <w:p>
+      <w:pPr>
+        <w:spacing w:after="0" w:line="240" w:lineRule="auto"/>
+        <w:rPr>
+          <w:rFonts w:cstheme="minorHAnsi"/>
+          <w:color w:val="FF0000"/>
+        </w:rPr>
+      </w:pPr>
+      <w:r>
+        <w:rPr>
+          <w:rFonts w:cstheme="minorHAnsi"/>
+          <w:color w:val="FF0000"/>
+        </w:rPr>
+        <w:t xml:space="preserve">Tak bardzo ciekawi mnie co kryją wspomnienia. </w:t>
+      </w:r>
+    </w:p>
+    <w:p>
+      <w:pPr>
+        <w:spacing w:after="0" w:line="240" w:lineRule="auto"/>
+        <w:rPr>
+          <w:rFonts w:cstheme="minorHAnsi"/>
           <w:i/>
         </w:rPr>
       </w:pPr>
@@ -25879,6 +25987,7 @@
           <w:rFonts w:cstheme="minorHAnsi"/>
           <w:i/>
         </w:rPr>
+        <w:lastRenderedPageBreak/>
         <w:t xml:space="preserve">9. 2. wszyscy </w:t>
       </w:r>
       <w:proofErr w:type="spellStart"/>
@@ -26210,7 +26319,6 @@
           <w:rFonts w:cstheme="minorHAnsi"/>
           <w:i/>
         </w:rPr>
-        <w:lastRenderedPageBreak/>
         <w:t>7.4. Odbicie Holdena przez drużynę podczas głównej bitwy kampanii</w:t>
       </w:r>
     </w:p>
@@ -26886,6 +26994,7 @@
           <w:rFonts w:cstheme="minorHAnsi"/>
           <w:i/>
         </w:rPr>
+        <w:lastRenderedPageBreak/>
         <w:t xml:space="preserve">3. Kampania Krasnoludów i Driad, (bogowie </w:t>
       </w:r>
       <w:proofErr w:type="spellStart"/>
@@ -27103,7 +27212,6 @@
           <w:rFonts w:cstheme="minorHAnsi"/>
           <w:i/>
         </w:rPr>
-        <w:lastRenderedPageBreak/>
         <w:t>6. Nowy porządek</w:t>
       </w:r>
     </w:p>
@@ -27362,6 +27470,9 @@
     </w:p>
     <w:p>
       <w:pPr>
+        <w:tabs>
+          <w:tab w:val="left" w:pos="3045"/>
+        </w:tabs>
         <w:rPr>
           <w:rFonts w:cstheme="minorHAnsi"/>
         </w:rPr>
@@ -27371,6 +27482,12 @@
           <w:rFonts w:cstheme="minorHAnsi"/>
         </w:rPr>
         <w:t>Nazwy miast i wiosek:</w:t>
+      </w:r>
+      <w:r>
+        <w:rPr>
+          <w:rFonts w:cstheme="minorHAnsi"/>
+        </w:rPr>
+        <w:tab/>
       </w:r>
     </w:p>
     <w:p>
@@ -27554,7 +27671,7 @@
             <w:rPr>
               <w:noProof/>
             </w:rPr>
-            <w:t>31</w:t>
+            <w:t>52</w:t>
           </w:r>
         </w:fldSimple>
       </w:p>

</xml_diff>